<commit_message>
Pierwsza wersja dokumentacji bazy danych z wynikami ankiety; Małe zmiany w projekcie GUI i zainstalowanie pakietów do tworzenia wykresów
</commit_message>
<xml_diff>
--- a/Data/DB/Projekt_bazy_danych.docx
+++ b/Data/DB/Projekt_bazy_danych.docx
@@ -78,14 +78,12 @@
         </w:rPr>
         <w:t xml:space="preserve">: </w:t>
       </w:r>
-      <w:proofErr w:type="spellStart"/>
-      <w:r>
-        <w:rPr>
-          <w:lang w:val="pl-PL"/>
-        </w:rPr>
-        <w:t>students</w:t>
-      </w:r>
-      <w:proofErr w:type="spellEnd"/>
+      <w:r>
+        <w:rPr>
+          <w:lang w:val="pl-PL"/>
+        </w:rPr>
+        <w:t>studenci</w:t>
+      </w:r>
       <w:r>
         <w:rPr>
           <w:lang w:val="pl-PL"/>
@@ -119,13 +117,15 @@
           <w:lang w:val="pl-PL"/>
         </w:rPr>
       </w:pPr>
+      <w:proofErr w:type="spellStart"/>
       <w:r>
         <w:rPr>
           <w:u w:val="single"/>
           <w:lang w:val="pl-PL"/>
         </w:rPr>
-        <w:t>id</w:t>
-      </w:r>
+        <w:t>student_id</w:t>
+      </w:r>
+      <w:proofErr w:type="spellEnd"/>
     </w:p>
     <w:p>
       <w:pPr>
@@ -161,7 +161,7 @@
         <w:rPr>
           <w:lang w:val="pl-PL"/>
         </w:rPr>
-        <w:t>gender</w:t>
+        <w:t>plec</w:t>
       </w:r>
       <w:proofErr w:type="spellEnd"/>
     </w:p>
@@ -194,14 +194,12 @@
           <w:lang w:val="pl-PL"/>
         </w:rPr>
       </w:pPr>
-      <w:proofErr w:type="spellStart"/>
-      <w:r>
-        <w:rPr>
-          <w:lang w:val="pl-PL"/>
-        </w:rPr>
-        <w:t>subject</w:t>
-      </w:r>
-      <w:proofErr w:type="spellEnd"/>
+      <w:r>
+        <w:rPr>
+          <w:lang w:val="pl-PL"/>
+        </w:rPr>
+        <w:t>kierunek</w:t>
+      </w:r>
     </w:p>
     <w:p>
       <w:pPr>
@@ -232,14 +230,12 @@
           <w:lang w:val="pl-PL"/>
         </w:rPr>
       </w:pPr>
-      <w:proofErr w:type="spellStart"/>
-      <w:r>
-        <w:rPr>
-          <w:lang w:val="pl-PL"/>
-        </w:rPr>
-        <w:t>yearsOfStudying</w:t>
-      </w:r>
-      <w:proofErr w:type="spellEnd"/>
+      <w:r>
+        <w:rPr>
+          <w:lang w:val="pl-PL"/>
+        </w:rPr>
+        <w:t>rok</w:t>
+      </w:r>
     </w:p>
     <w:p>
       <w:pPr>
@@ -275,13 +271,7 @@
         <w:rPr>
           <w:lang w:val="pl-PL"/>
         </w:rPr>
-        <w:t>d</w:t>
-      </w:r>
-      <w:r>
-        <w:rPr>
-          <w:lang w:val="pl-PL"/>
-        </w:rPr>
-        <w:t>egree</w:t>
+        <w:t>stopien</w:t>
       </w:r>
       <w:proofErr w:type="spellEnd"/>
     </w:p>
@@ -314,20 +304,12 @@
           <w:lang w:val="pl-PL"/>
         </w:rPr>
       </w:pPr>
-      <w:proofErr w:type="spellStart"/>
-      <w:r>
-        <w:rPr>
-          <w:lang w:val="pl-PL"/>
-        </w:rPr>
-        <w:t>m</w:t>
-      </w:r>
-      <w:r>
-        <w:rPr>
-          <w:lang w:val="pl-PL"/>
-        </w:rPr>
-        <w:t>ode</w:t>
-      </w:r>
-      <w:proofErr w:type="spellEnd"/>
+      <w:r>
+        <w:rPr>
+          <w:lang w:val="pl-PL"/>
+        </w:rPr>
+        <w:t>tryb</w:t>
+      </w:r>
     </w:p>
     <w:p>
       <w:pPr>
@@ -358,20 +340,12 @@
           <w:lang w:val="pl-PL"/>
         </w:rPr>
       </w:pPr>
-      <w:proofErr w:type="spellStart"/>
-      <w:r>
-        <w:rPr>
-          <w:lang w:val="pl-PL"/>
-        </w:rPr>
-        <w:t>p</w:t>
-      </w:r>
-      <w:r>
-        <w:rPr>
-          <w:lang w:val="pl-PL"/>
-        </w:rPr>
-        <w:t>ersonality</w:t>
-      </w:r>
-      <w:proofErr w:type="spellEnd"/>
+      <w:r>
+        <w:rPr>
+          <w:lang w:val="pl-PL"/>
+        </w:rPr>
+        <w:t>Osobowość_pyt1..6</w:t>
+      </w:r>
     </w:p>
     <w:p>
       <w:pPr>
@@ -390,89 +364,6 @@
         </w:rPr>
         <w:t>Osobowość studenta</w:t>
       </w:r>
-    </w:p>
-    <w:p>
-      <w:pPr>
-        <w:pStyle w:val="ListParagraph"/>
-        <w:numPr>
-          <w:ilvl w:val="0"/>
-          <w:numId w:val="2"/>
-        </w:numPr>
-        <w:rPr>
-          <w:lang w:val="pl-PL"/>
-        </w:rPr>
-      </w:pPr>
-      <w:proofErr w:type="spellStart"/>
-      <w:r>
-        <w:rPr>
-          <w:lang w:val="pl-PL"/>
-        </w:rPr>
-        <w:t>stationary_answer_id</w:t>
-      </w:r>
-      <w:proofErr w:type="spellEnd"/>
-    </w:p>
-    <w:p>
-      <w:pPr>
-        <w:pStyle w:val="ListParagraph"/>
-        <w:numPr>
-          <w:ilvl w:val="1"/>
-          <w:numId w:val="2"/>
-        </w:numPr>
-        <w:rPr>
-          <w:lang w:val="pl-PL"/>
-        </w:rPr>
-      </w:pPr>
-      <w:r>
-        <w:rPr>
-          <w:lang w:val="pl-PL"/>
-        </w:rPr>
-        <w:t>Klucz obcy do tabeli z odpowiedziami do ankiety związanej z trybem stacjonarnym.</w:t>
-      </w:r>
-    </w:p>
-    <w:p>
-      <w:pPr>
-        <w:pStyle w:val="ListParagraph"/>
-        <w:numPr>
-          <w:ilvl w:val="0"/>
-          <w:numId w:val="2"/>
-        </w:numPr>
-        <w:rPr>
-          <w:lang w:val="pl-PL"/>
-        </w:rPr>
-      </w:pPr>
-      <w:proofErr w:type="spellStart"/>
-      <w:r>
-        <w:rPr>
-          <w:lang w:val="pl-PL"/>
-        </w:rPr>
-        <w:t>remote_answer_id</w:t>
-      </w:r>
-      <w:proofErr w:type="spellEnd"/>
-    </w:p>
-    <w:p>
-      <w:pPr>
-        <w:pStyle w:val="ListParagraph"/>
-        <w:numPr>
-          <w:ilvl w:val="1"/>
-          <w:numId w:val="2"/>
-        </w:numPr>
-        <w:rPr>
-          <w:lang w:val="pl-PL"/>
-        </w:rPr>
-      </w:pPr>
-      <w:r>
-        <w:rPr>
-          <w:lang w:val="pl-PL"/>
-        </w:rPr>
-        <w:t>Klucz obcy do tabeli z odpowiedziami do ankiety związanej z trybem zdalnym.</w:t>
-      </w:r>
-    </w:p>
-    <w:p>
-      <w:pPr>
-        <w:rPr>
-          <w:lang w:val="pl-PL"/>
-        </w:rPr>
-      </w:pPr>
     </w:p>
     <w:p>
       <w:pPr>
@@ -513,7 +404,7 @@
         <w:rPr>
           <w:lang w:val="pl-PL"/>
         </w:rPr>
-        <w:t>stationary_answers</w:t>
+        <w:t>studenci_stacjo</w:t>
       </w:r>
       <w:proofErr w:type="spellEnd"/>
       <w:r>
@@ -555,7 +446,7 @@
           <w:u w:val="single"/>
           <w:lang w:val="pl-PL"/>
         </w:rPr>
-        <w:t>id_stationary_answer</w:t>
+        <w:t>stacjo_id</w:t>
       </w:r>
       <w:proofErr w:type="spellEnd"/>
     </w:p>
@@ -567,26 +458,35 @@
           <w:numId w:val="3"/>
         </w:numPr>
         <w:rPr>
-          <w:lang w:val="pl-PL"/>
-        </w:rPr>
-      </w:pPr>
-      <w:r>
-        <w:rPr>
-          <w:lang w:val="pl-PL"/>
-        </w:rPr>
-        <w:t>q</w:t>
-      </w:r>
-      <w:r>
-        <w:rPr>
-          <w:lang w:val="pl-PL"/>
-        </w:rPr>
-        <w:t>uestion</w:t>
-      </w:r>
-      <w:r>
-        <w:rPr>
-          <w:lang w:val="pl-PL"/>
-        </w:rPr>
-        <w:t>1..22</w:t>
+          <w:u w:val="single"/>
+          <w:lang w:val="pl-PL"/>
+        </w:rPr>
+      </w:pPr>
+      <w:proofErr w:type="spellStart"/>
+      <w:r>
+        <w:rPr>
+          <w:lang w:val="pl-PL"/>
+        </w:rPr>
+        <w:t>student_id</w:t>
+      </w:r>
+      <w:proofErr w:type="spellEnd"/>
+    </w:p>
+    <w:p>
+      <w:pPr>
+        <w:pStyle w:val="ListParagraph"/>
+        <w:numPr>
+          <w:ilvl w:val="0"/>
+          <w:numId w:val="3"/>
+        </w:numPr>
+        <w:rPr>
+          <w:lang w:val="pl-PL"/>
+        </w:rPr>
+      </w:pPr>
+      <w:r>
+        <w:rPr>
+          <w:lang w:val="pl-PL"/>
+        </w:rPr>
+        <w:t>st_pyt1..22</w:t>
       </w:r>
     </w:p>
     <w:p>
@@ -748,61 +648,61 @@
         <w:rPr>
           <w:lang w:val="pl-PL"/>
         </w:rPr>
+        <w:t>Oceń ergonomię swojego stanowiska pracy/nauki w trybie stacjonarnym.</w:t>
+      </w:r>
+    </w:p>
+    <w:p>
+      <w:pPr>
+        <w:pStyle w:val="ListParagraph"/>
+        <w:numPr>
+          <w:ilvl w:val="2"/>
+          <w:numId w:val="3"/>
+        </w:numPr>
+        <w:rPr>
+          <w:lang w:val="pl-PL"/>
+        </w:rPr>
+      </w:pPr>
+      <w:r>
+        <w:rPr>
+          <w:lang w:val="pl-PL"/>
+        </w:rPr>
+        <w:t>1..5</w:t>
+      </w:r>
+    </w:p>
+    <w:p>
+      <w:pPr>
+        <w:pStyle w:val="ListParagraph"/>
+        <w:numPr>
+          <w:ilvl w:val="1"/>
+          <w:numId w:val="3"/>
+        </w:numPr>
+        <w:rPr>
+          <w:lang w:val="pl-PL"/>
+        </w:rPr>
+      </w:pPr>
+      <w:r>
+        <w:rPr>
+          <w:lang w:val="pl-PL"/>
+        </w:rPr>
+        <w:t>Jak dużo czasu poświęcasz na samodoskonalenie się w kwestii umiejętności lub poszerzania horyzontów w trybie stacjonarnym?</w:t>
+      </w:r>
+    </w:p>
+    <w:p>
+      <w:pPr>
+        <w:pStyle w:val="ListParagraph"/>
+        <w:numPr>
+          <w:ilvl w:val="2"/>
+          <w:numId w:val="3"/>
+        </w:numPr>
+        <w:rPr>
+          <w:lang w:val="pl-PL"/>
+        </w:rPr>
+      </w:pPr>
+      <w:r>
+        <w:rPr>
+          <w:lang w:val="pl-PL"/>
+        </w:rPr>
         <w:lastRenderedPageBreak/>
-        <w:t>Oceń ergonomię swojego stanowiska pracy/nauki w trybie stacjonarnym.</w:t>
-      </w:r>
-    </w:p>
-    <w:p>
-      <w:pPr>
-        <w:pStyle w:val="ListParagraph"/>
-        <w:numPr>
-          <w:ilvl w:val="2"/>
-          <w:numId w:val="3"/>
-        </w:numPr>
-        <w:rPr>
-          <w:lang w:val="pl-PL"/>
-        </w:rPr>
-      </w:pPr>
-      <w:r>
-        <w:rPr>
-          <w:lang w:val="pl-PL"/>
-        </w:rPr>
-        <w:t>1..5</w:t>
-      </w:r>
-    </w:p>
-    <w:p>
-      <w:pPr>
-        <w:pStyle w:val="ListParagraph"/>
-        <w:numPr>
-          <w:ilvl w:val="1"/>
-          <w:numId w:val="3"/>
-        </w:numPr>
-        <w:rPr>
-          <w:lang w:val="pl-PL"/>
-        </w:rPr>
-      </w:pPr>
-      <w:r>
-        <w:rPr>
-          <w:lang w:val="pl-PL"/>
-        </w:rPr>
-        <w:t>Jak dużo czasu poświęcasz na samodoskonalenie się w kwestii umiejętności lub poszerzania horyzontów w trybie stacjonarnym?</w:t>
-      </w:r>
-    </w:p>
-    <w:p>
-      <w:pPr>
-        <w:pStyle w:val="ListParagraph"/>
-        <w:numPr>
-          <w:ilvl w:val="2"/>
-          <w:numId w:val="3"/>
-        </w:numPr>
-        <w:rPr>
-          <w:lang w:val="pl-PL"/>
-        </w:rPr>
-      </w:pPr>
-      <w:r>
-        <w:rPr>
-          <w:lang w:val="pl-PL"/>
-        </w:rPr>
         <w:t>1..5</w:t>
       </w:r>
     </w:p>
@@ -1460,13 +1360,7 @@
         <w:rPr>
           <w:lang w:val="pl-PL"/>
         </w:rPr>
-        <w:t>remote</w:t>
-      </w:r>
-      <w:r>
-        <w:rPr>
-          <w:lang w:val="pl-PL"/>
-        </w:rPr>
-        <w:t>_answers</w:t>
+        <w:t>studenci_zdal</w:t>
       </w:r>
       <w:proofErr w:type="spellEnd"/>
       <w:r>
@@ -1508,7 +1402,7 @@
           <w:u w:val="single"/>
           <w:lang w:val="pl-PL"/>
         </w:rPr>
-        <w:t>id_remote_answer</w:t>
+        <w:t>zdal_id</w:t>
       </w:r>
       <w:proofErr w:type="spellEnd"/>
     </w:p>
@@ -1523,23 +1417,31 @@
           <w:lang w:val="pl-PL"/>
         </w:rPr>
       </w:pPr>
-      <w:r>
-        <w:rPr>
-          <w:lang w:val="pl-PL"/>
-        </w:rPr>
-        <w:t>q</w:t>
-      </w:r>
-      <w:r>
-        <w:rPr>
-          <w:lang w:val="pl-PL"/>
-        </w:rPr>
-        <w:t>uestion</w:t>
-      </w:r>
-      <w:r>
-        <w:rPr>
-          <w:lang w:val="pl-PL"/>
-        </w:rPr>
-        <w:t>1..27</w:t>
+      <w:proofErr w:type="spellStart"/>
+      <w:r>
+        <w:rPr>
+          <w:lang w:val="pl-PL"/>
+        </w:rPr>
+        <w:t>student_id</w:t>
+      </w:r>
+      <w:proofErr w:type="spellEnd"/>
+    </w:p>
+    <w:p>
+      <w:pPr>
+        <w:pStyle w:val="ListParagraph"/>
+        <w:numPr>
+          <w:ilvl w:val="0"/>
+          <w:numId w:val="4"/>
+        </w:numPr>
+        <w:rPr>
+          <w:lang w:val="pl-PL"/>
+        </w:rPr>
+      </w:pPr>
+      <w:r>
+        <w:rPr>
+          <w:lang w:val="pl-PL"/>
+        </w:rPr>
+        <w:t>zd_pyt1..27</w:t>
       </w:r>
     </w:p>
     <w:p>
@@ -2475,13 +2377,7 @@
         <w:rPr>
           <w:lang w:val="pl-PL"/>
         </w:rPr>
-        <w:t>zdalnym</w:t>
-      </w:r>
-      <w:r>
-        <w:rPr>
-          <w:lang w:val="pl-PL"/>
-        </w:rPr>
-        <w:t>?</w:t>
+        <w:t>zdalnym?</w:t>
       </w:r>
     </w:p>
     <w:p>

</xml_diff>

<commit_message>
Znormalizowanie reszty kolumn w bazie danych.
</commit_message>
<xml_diff>
--- a/Data/DB/Projekt_bazy_danych.docx
+++ b/Data/DB/Projekt_bazy_danych.docx
@@ -1,6 +1,6 @@
 
 <file path=word/document.xml><?xml version="1.0" encoding="utf-8"?>
-<w:document xmlns:wpc="http://schemas.microsoft.com/office/word/2010/wordprocessingCanvas" xmlns:cx="http://schemas.microsoft.com/office/drawing/2014/chartex" xmlns:cx1="http://schemas.microsoft.com/office/drawing/2015/9/8/chartex" xmlns:cx2="http://schemas.microsoft.com/office/drawing/2015/10/21/chartex" xmlns:cx3="http://schemas.microsoft.com/office/drawing/2016/5/9/chartex" xmlns:cx4="http://schemas.microsoft.com/office/drawing/2016/5/10/chartex" xmlns:cx5="http://schemas.microsoft.com/office/drawing/2016/5/11/chartex" xmlns:cx6="http://schemas.microsoft.com/office/drawing/2016/5/12/chartex" xmlns:cx7="http://schemas.microsoft.com/office/drawing/2016/5/13/chartex" xmlns:cx8="http://schemas.microsoft.com/office/drawing/2016/5/14/chartex" xmlns:mc="http://schemas.openxmlformats.org/markup-compatibility/2006" xmlns:aink="http://schemas.microsoft.com/office/drawing/2016/ink" xmlns:am3d="http://schemas.microsoft.com/office/drawing/2017/model3d" xmlns:o="urn:schemas-microsoft-com:office:office" xmlns:r="http://schemas.openxmlformats.org/officeDocument/2006/relationships" xmlns:m="http://schemas.openxmlformats.org/officeDocument/2006/math" xmlns:v="urn:schemas-microsoft-com:vml" xmlns:wp14="http://schemas.microsoft.com/office/word/2010/wordprocessingDrawing" xmlns:wp="http://schemas.openxmlformats.org/drawingml/2006/wordprocessingDrawing" xmlns:w10="urn:schemas-microsoft-com:office:word" xmlns:w="http://schemas.openxmlformats.org/wordprocessingml/2006/main" xmlns:w14="http://schemas.microsoft.com/office/word/2010/wordml" xmlns:w15="http://schemas.microsoft.com/office/word/2012/wordml" xmlns:w16cex="http://schemas.microsoft.com/office/word/2018/wordml/cex" xmlns:w16cid="http://schemas.microsoft.com/office/word/2016/wordml/cid" xmlns:w16="http://schemas.microsoft.com/office/word/2018/wordml" xmlns:w16se="http://schemas.microsoft.com/office/word/2015/wordml/symex" xmlns:wpg="http://schemas.microsoft.com/office/word/2010/wordprocessingGroup" xmlns:wpi="http://schemas.microsoft.com/office/word/2010/wordprocessingInk" xmlns:wne="http://schemas.microsoft.com/office/word/2006/wordml" xmlns:wps="http://schemas.microsoft.com/office/word/2010/wordprocessingShape" mc:Ignorable="w14 w15 w16se w16cid w16 w16cex wp14">
+<w:document xmlns:wpc="http://schemas.microsoft.com/office/word/2010/wordprocessingCanvas" xmlns:cx="http://schemas.microsoft.com/office/drawing/2014/chartex" xmlns:cx1="http://schemas.microsoft.com/office/drawing/2015/9/8/chartex" xmlns:cx2="http://schemas.microsoft.com/office/drawing/2015/10/21/chartex" xmlns:cx3="http://schemas.microsoft.com/office/drawing/2016/5/9/chartex" xmlns:cx4="http://schemas.microsoft.com/office/drawing/2016/5/10/chartex" xmlns:cx5="http://schemas.microsoft.com/office/drawing/2016/5/11/chartex" xmlns:cx6="http://schemas.microsoft.com/office/drawing/2016/5/12/chartex" xmlns:cx7="http://schemas.microsoft.com/office/drawing/2016/5/13/chartex" xmlns:cx8="http://schemas.microsoft.com/office/drawing/2016/5/14/chartex" xmlns:mc="http://schemas.openxmlformats.org/markup-compatibility/2006" xmlns:aink="http://schemas.microsoft.com/office/drawing/2016/ink" xmlns:am3d="http://schemas.microsoft.com/office/drawing/2017/model3d" xmlns:o="urn:schemas-microsoft-com:office:office" xmlns:r="http://schemas.openxmlformats.org/officeDocument/2006/relationships" xmlns:m="http://schemas.openxmlformats.org/officeDocument/2006/math" xmlns:v="urn:schemas-microsoft-com:vml" xmlns:wp14="http://schemas.microsoft.com/office/word/2010/wordprocessingDrawing" xmlns:wp="http://schemas.openxmlformats.org/drawingml/2006/wordprocessingDrawing" xmlns:w10="urn:schemas-microsoft-com:office:word" xmlns:w="http://schemas.openxmlformats.org/wordprocessingml/2006/main" xmlns:w14="http://schemas.microsoft.com/office/word/2010/wordml" xmlns:w15="http://schemas.microsoft.com/office/word/2012/wordml" xmlns:w16cex="http://schemas.microsoft.com/office/word/2018/wordml/cex" xmlns:w16cid="http://schemas.microsoft.com/office/word/2016/wordml/cid" xmlns:w16="http://schemas.microsoft.com/office/word/2018/wordml" xmlns:w16sdtdh="http://schemas.microsoft.com/office/word/2020/wordml/sdtdatahash" xmlns:w16se="http://schemas.microsoft.com/office/word/2015/wordml/symex" xmlns:wpg="http://schemas.microsoft.com/office/word/2010/wordprocessingGroup" xmlns:wpi="http://schemas.microsoft.com/office/word/2010/wordprocessingInk" xmlns:wne="http://schemas.microsoft.com/office/word/2006/wordml" xmlns:wps="http://schemas.microsoft.com/office/word/2010/wordprocessingShape" mc:Ignorable="w14 w15 w16se w16cid w16 w16cex w16sdtdh wp14">
   <w:body>
     <w:p>
       <w:pPr>
@@ -180,7 +180,25 @@
         <w:rPr>
           <w:lang w:val="pl-PL"/>
         </w:rPr>
-        <w:t>Płeć.</w:t>
+        <w:t>1 – Mężczyzna</w:t>
+      </w:r>
+    </w:p>
+    <w:p>
+      <w:pPr>
+        <w:pStyle w:val="ListParagraph"/>
+        <w:numPr>
+          <w:ilvl w:val="1"/>
+          <w:numId w:val="2"/>
+        </w:numPr>
+        <w:rPr>
+          <w:lang w:val="pl-PL"/>
+        </w:rPr>
+      </w:pPr>
+      <w:r>
+        <w:rPr>
+          <w:lang w:val="pl-PL"/>
+        </w:rPr>
+        <w:t>2 - Kobieta</w:t>
       </w:r>
     </w:p>
     <w:p>
@@ -216,7 +234,205 @@
         <w:rPr>
           <w:lang w:val="pl-PL"/>
         </w:rPr>
-        <w:t>Kierunek studiów.</w:t>
+        <w:t>1 – Informatyka</w:t>
+      </w:r>
+    </w:p>
+    <w:p>
+      <w:pPr>
+        <w:pStyle w:val="ListParagraph"/>
+        <w:numPr>
+          <w:ilvl w:val="1"/>
+          <w:numId w:val="2"/>
+        </w:numPr>
+        <w:rPr>
+          <w:lang w:val="pl-PL"/>
+        </w:rPr>
+      </w:pPr>
+      <w:r>
+        <w:rPr>
+          <w:lang w:val="pl-PL"/>
+        </w:rPr>
+        <w:t>2 – Ekonomia</w:t>
+      </w:r>
+    </w:p>
+    <w:p>
+      <w:pPr>
+        <w:pStyle w:val="ListParagraph"/>
+        <w:numPr>
+          <w:ilvl w:val="1"/>
+          <w:numId w:val="2"/>
+        </w:numPr>
+        <w:rPr>
+          <w:lang w:val="pl-PL"/>
+        </w:rPr>
+      </w:pPr>
+      <w:r>
+        <w:rPr>
+          <w:lang w:val="pl-PL"/>
+        </w:rPr>
+        <w:t>3 – Zarządzanie</w:t>
+      </w:r>
+    </w:p>
+    <w:p>
+      <w:pPr>
+        <w:pStyle w:val="ListParagraph"/>
+        <w:numPr>
+          <w:ilvl w:val="1"/>
+          <w:numId w:val="2"/>
+        </w:numPr>
+        <w:rPr>
+          <w:lang w:val="pl-PL"/>
+        </w:rPr>
+      </w:pPr>
+      <w:r>
+        <w:rPr>
+          <w:lang w:val="pl-PL"/>
+        </w:rPr>
+        <w:t>4 – Psychologia</w:t>
+      </w:r>
+    </w:p>
+    <w:p>
+      <w:pPr>
+        <w:pStyle w:val="ListParagraph"/>
+        <w:numPr>
+          <w:ilvl w:val="1"/>
+          <w:numId w:val="2"/>
+        </w:numPr>
+        <w:rPr>
+          <w:lang w:val="pl-PL"/>
+        </w:rPr>
+      </w:pPr>
+      <w:r>
+        <w:rPr>
+          <w:lang w:val="pl-PL"/>
+        </w:rPr>
+        <w:t>5 – Mechatronika</w:t>
+      </w:r>
+    </w:p>
+    <w:p>
+      <w:pPr>
+        <w:pStyle w:val="ListParagraph"/>
+        <w:numPr>
+          <w:ilvl w:val="1"/>
+          <w:numId w:val="2"/>
+        </w:numPr>
+        <w:rPr>
+          <w:lang w:val="pl-PL"/>
+        </w:rPr>
+      </w:pPr>
+      <w:r>
+        <w:rPr>
+          <w:lang w:val="pl-PL"/>
+        </w:rPr>
+        <w:t>6 – Medycyna</w:t>
+      </w:r>
+    </w:p>
+    <w:p>
+      <w:pPr>
+        <w:pStyle w:val="ListParagraph"/>
+        <w:numPr>
+          <w:ilvl w:val="1"/>
+          <w:numId w:val="2"/>
+        </w:numPr>
+        <w:rPr>
+          <w:lang w:val="pl-PL"/>
+        </w:rPr>
+      </w:pPr>
+      <w:r>
+        <w:rPr>
+          <w:lang w:val="pl-PL"/>
+        </w:rPr>
+        <w:t>7 – Inne</w:t>
+      </w:r>
+    </w:p>
+    <w:p>
+      <w:pPr>
+        <w:pStyle w:val="ListParagraph"/>
+        <w:numPr>
+          <w:ilvl w:val="1"/>
+          <w:numId w:val="2"/>
+        </w:numPr>
+        <w:rPr>
+          <w:lang w:val="pl-PL"/>
+        </w:rPr>
+      </w:pPr>
+      <w:r>
+        <w:rPr>
+          <w:lang w:val="pl-PL"/>
+        </w:rPr>
+        <w:t>8 – Budownictwo</w:t>
+      </w:r>
+    </w:p>
+    <w:p>
+      <w:pPr>
+        <w:pStyle w:val="ListParagraph"/>
+        <w:numPr>
+          <w:ilvl w:val="1"/>
+          <w:numId w:val="2"/>
+        </w:numPr>
+        <w:rPr>
+          <w:lang w:val="pl-PL"/>
+        </w:rPr>
+      </w:pPr>
+      <w:r>
+        <w:rPr>
+          <w:lang w:val="pl-PL"/>
+        </w:rPr>
+        <w:t>9 – Logistyka</w:t>
+      </w:r>
+    </w:p>
+    <w:p>
+      <w:pPr>
+        <w:pStyle w:val="ListParagraph"/>
+        <w:numPr>
+          <w:ilvl w:val="1"/>
+          <w:numId w:val="2"/>
+        </w:numPr>
+        <w:rPr>
+          <w:lang w:val="pl-PL"/>
+        </w:rPr>
+      </w:pPr>
+      <w:r>
+        <w:rPr>
+          <w:lang w:val="pl-PL"/>
+        </w:rPr>
+        <w:t>10 – Architektura</w:t>
+      </w:r>
+    </w:p>
+    <w:p>
+      <w:pPr>
+        <w:pStyle w:val="ListParagraph"/>
+        <w:numPr>
+          <w:ilvl w:val="1"/>
+          <w:numId w:val="2"/>
+        </w:numPr>
+        <w:rPr>
+          <w:lang w:val="pl-PL"/>
+        </w:rPr>
+      </w:pPr>
+      <w:r>
+        <w:rPr>
+          <w:lang w:val="pl-PL"/>
+        </w:rPr>
+        <w:t>11 – Biochemia</w:t>
+      </w:r>
+    </w:p>
+    <w:p>
+      <w:pPr>
+        <w:pStyle w:val="ListParagraph"/>
+        <w:numPr>
+          <w:ilvl w:val="1"/>
+          <w:numId w:val="2"/>
+        </w:numPr>
+        <w:rPr>
+          <w:lang w:val="pl-PL"/>
+        </w:rPr>
+      </w:pPr>
+      <w:r>
+        <w:rPr>
+          <w:lang w:val="pl-PL"/>
+        </w:rPr>
+        <w:t>12 – Zdrowie człowieka lub środowisko</w:t>
       </w:r>
     </w:p>
     <w:p>
@@ -290,7 +506,61 @@
         <w:rPr>
           <w:lang w:val="pl-PL"/>
         </w:rPr>
-        <w:t>Stopień, który otrzyma badany student po zakończeniu kierunku.</w:t>
+        <w:t>1 – Licencjat</w:t>
+      </w:r>
+    </w:p>
+    <w:p>
+      <w:pPr>
+        <w:pStyle w:val="ListParagraph"/>
+        <w:numPr>
+          <w:ilvl w:val="1"/>
+          <w:numId w:val="2"/>
+        </w:numPr>
+        <w:rPr>
+          <w:lang w:val="pl-PL"/>
+        </w:rPr>
+      </w:pPr>
+      <w:r>
+        <w:rPr>
+          <w:lang w:val="pl-PL"/>
+        </w:rPr>
+        <w:t>2 – Inżynier</w:t>
+      </w:r>
+    </w:p>
+    <w:p>
+      <w:pPr>
+        <w:pStyle w:val="ListParagraph"/>
+        <w:numPr>
+          <w:ilvl w:val="1"/>
+          <w:numId w:val="2"/>
+        </w:numPr>
+        <w:rPr>
+          <w:lang w:val="pl-PL"/>
+        </w:rPr>
+      </w:pPr>
+      <w:r>
+        <w:rPr>
+          <w:lang w:val="pl-PL"/>
+        </w:rPr>
+        <w:t>3 – Magister</w:t>
+      </w:r>
+    </w:p>
+    <w:p>
+      <w:pPr>
+        <w:pStyle w:val="ListParagraph"/>
+        <w:numPr>
+          <w:ilvl w:val="1"/>
+          <w:numId w:val="2"/>
+        </w:numPr>
+        <w:rPr>
+          <w:lang w:val="pl-PL"/>
+        </w:rPr>
+      </w:pPr>
+      <w:r>
+        <w:rPr>
+          <w:lang w:val="pl-PL"/>
+        </w:rPr>
+        <w:t>4 - Doktorat</w:t>
       </w:r>
     </w:p>
     <w:p>
@@ -326,7 +596,25 @@
         <w:rPr>
           <w:lang w:val="pl-PL"/>
         </w:rPr>
-        <w:t>Tryb studiów (stacjonarny, niestacjonarny)</w:t>
+        <w:t>1 – Stacjonarny</w:t>
+      </w:r>
+    </w:p>
+    <w:p>
+      <w:pPr>
+        <w:pStyle w:val="ListParagraph"/>
+        <w:numPr>
+          <w:ilvl w:val="1"/>
+          <w:numId w:val="2"/>
+        </w:numPr>
+        <w:rPr>
+          <w:lang w:val="pl-PL"/>
+        </w:rPr>
+      </w:pPr>
+      <w:r>
+        <w:rPr>
+          <w:lang w:val="pl-PL"/>
+        </w:rPr>
+        <w:t>2 - Niestacjonarny</w:t>
       </w:r>
     </w:p>
     <w:p>
@@ -446,6 +734,7 @@
           <w:u w:val="single"/>
           <w:lang w:val="pl-PL"/>
         </w:rPr>
+        <w:lastRenderedPageBreak/>
         <w:t>stacjo_id</w:t>
       </w:r>
       <w:proofErr w:type="spellEnd"/>
@@ -522,7 +811,7 @@
         <w:rPr>
           <w:lang w:val="pl-PL"/>
         </w:rPr>
-        <w:t>2 (Tak); 1 (Nie); 0 (Nie ma znaczenia)</w:t>
+        <w:t>Tak; Nie; Nie ma znaczenia</w:t>
       </w:r>
     </w:p>
     <w:p>
@@ -702,7 +991,6 @@
         <w:rPr>
           <w:lang w:val="pl-PL"/>
         </w:rPr>
-        <w:lastRenderedPageBreak/>
         <w:t>1..5</w:t>
       </w:r>
     </w:p>
@@ -1249,7 +1537,13 @@
         <w:rPr>
           <w:lang w:val="pl-PL"/>
         </w:rPr>
-        <w:t>2 (Tak)</w:t>
+        <w:t>1</w:t>
+      </w:r>
+      <w:r>
+        <w:rPr>
+          <w:lang w:val="pl-PL"/>
+        </w:rPr>
+        <w:t xml:space="preserve"> (Tak)</w:t>
       </w:r>
       <w:r>
         <w:rPr>
@@ -1261,7 +1555,13 @@
         <w:rPr>
           <w:lang w:val="pl-PL"/>
         </w:rPr>
-        <w:t>1(Nie)</w:t>
+        <w:t>2</w:t>
+      </w:r>
+      <w:r>
+        <w:rPr>
+          <w:lang w:val="pl-PL"/>
+        </w:rPr>
+        <w:t>(Nie)</w:t>
       </w:r>
     </w:p>
     <w:p>
@@ -1489,7 +1789,7 @@
         <w:rPr>
           <w:lang w:val="pl-PL"/>
         </w:rPr>
-        <w:t>2 (Tak); 1 (Nie); 0 (Nie ma znaczenia)</w:t>
+        <w:t>Tak; Nie; Nie ma znaczenia</w:t>
       </w:r>
     </w:p>
     <w:p>
@@ -2443,7 +2743,25 @@
         <w:rPr>
           <w:lang w:val="pl-PL"/>
         </w:rPr>
-        <w:t>2 (Tak); 1(Nie)</w:t>
+        <w:t>1</w:t>
+      </w:r>
+      <w:r>
+        <w:rPr>
+          <w:lang w:val="pl-PL"/>
+        </w:rPr>
+        <w:t xml:space="preserve"> (Tak); </w:t>
+      </w:r>
+      <w:r>
+        <w:rPr>
+          <w:lang w:val="pl-PL"/>
+        </w:rPr>
+        <w:t>2</w:t>
+      </w:r>
+      <w:r>
+        <w:rPr>
+          <w:lang w:val="pl-PL"/>
+        </w:rPr>
+        <w:t>(Nie)</w:t>
       </w:r>
     </w:p>
     <w:p>
@@ -2607,7 +2925,25 @@
         <w:rPr>
           <w:lang w:val="pl-PL"/>
         </w:rPr>
-        <w:t>2 (Tak); 1(Nie)</w:t>
+        <w:t>1</w:t>
+      </w:r>
+      <w:r>
+        <w:rPr>
+          <w:lang w:val="pl-PL"/>
+        </w:rPr>
+        <w:t xml:space="preserve"> (Tak); </w:t>
+      </w:r>
+      <w:r>
+        <w:rPr>
+          <w:lang w:val="pl-PL"/>
+        </w:rPr>
+        <w:t>2</w:t>
+      </w:r>
+      <w:r>
+        <w:rPr>
+          <w:lang w:val="pl-PL"/>
+        </w:rPr>
+        <w:t>(Nie)</w:t>
       </w:r>
     </w:p>
     <w:p>
@@ -2729,7 +3065,7 @@
 </file>
 
 <file path=word/numbering.xml><?xml version="1.0" encoding="utf-8"?>
-<w:numbering xmlns:wpc="http://schemas.microsoft.com/office/word/2010/wordprocessingCanvas" xmlns:cx="http://schemas.microsoft.com/office/drawing/2014/chartex" xmlns:cx1="http://schemas.microsoft.com/office/drawing/2015/9/8/chartex" xmlns:cx2="http://schemas.microsoft.com/office/drawing/2015/10/21/chartex" xmlns:cx3="http://schemas.microsoft.com/office/drawing/2016/5/9/chartex" xmlns:cx4="http://schemas.microsoft.com/office/drawing/2016/5/10/chartex" xmlns:cx5="http://schemas.microsoft.com/office/drawing/2016/5/11/chartex" xmlns:cx6="http://schemas.microsoft.com/office/drawing/2016/5/12/chartex" xmlns:cx7="http://schemas.microsoft.com/office/drawing/2016/5/13/chartex" xmlns:cx8="http://schemas.microsoft.com/office/drawing/2016/5/14/chartex" xmlns:mc="http://schemas.openxmlformats.org/markup-compatibility/2006" xmlns:aink="http://schemas.microsoft.com/office/drawing/2016/ink" xmlns:am3d="http://schemas.microsoft.com/office/drawing/2017/model3d" xmlns:o="urn:schemas-microsoft-com:office:office" xmlns:r="http://schemas.openxmlformats.org/officeDocument/2006/relationships" xmlns:m="http://schemas.openxmlformats.org/officeDocument/2006/math" xmlns:v="urn:schemas-microsoft-com:vml" xmlns:wp14="http://schemas.microsoft.com/office/word/2010/wordprocessingDrawing" xmlns:wp="http://schemas.openxmlformats.org/drawingml/2006/wordprocessingDrawing" xmlns:w10="urn:schemas-microsoft-com:office:word" xmlns:w="http://schemas.openxmlformats.org/wordprocessingml/2006/main" xmlns:w14="http://schemas.microsoft.com/office/word/2010/wordml" xmlns:w15="http://schemas.microsoft.com/office/word/2012/wordml" xmlns:w16cex="http://schemas.microsoft.com/office/word/2018/wordml/cex" xmlns:w16cid="http://schemas.microsoft.com/office/word/2016/wordml/cid" xmlns:w16="http://schemas.microsoft.com/office/word/2018/wordml" xmlns:w16se="http://schemas.microsoft.com/office/word/2015/wordml/symex" xmlns:wpg="http://schemas.microsoft.com/office/word/2010/wordprocessingGroup" xmlns:wpi="http://schemas.microsoft.com/office/word/2010/wordprocessingInk" xmlns:wne="http://schemas.microsoft.com/office/word/2006/wordml" xmlns:wps="http://schemas.microsoft.com/office/word/2010/wordprocessingShape" mc:Ignorable="w14 w15 w16se w16cid w16 w16cex wp14">
+<w:numbering xmlns:wpc="http://schemas.microsoft.com/office/word/2010/wordprocessingCanvas" xmlns:cx="http://schemas.microsoft.com/office/drawing/2014/chartex" xmlns:cx1="http://schemas.microsoft.com/office/drawing/2015/9/8/chartex" xmlns:cx2="http://schemas.microsoft.com/office/drawing/2015/10/21/chartex" xmlns:cx3="http://schemas.microsoft.com/office/drawing/2016/5/9/chartex" xmlns:cx4="http://schemas.microsoft.com/office/drawing/2016/5/10/chartex" xmlns:cx5="http://schemas.microsoft.com/office/drawing/2016/5/11/chartex" xmlns:cx6="http://schemas.microsoft.com/office/drawing/2016/5/12/chartex" xmlns:cx7="http://schemas.microsoft.com/office/drawing/2016/5/13/chartex" xmlns:cx8="http://schemas.microsoft.com/office/drawing/2016/5/14/chartex" xmlns:mc="http://schemas.openxmlformats.org/markup-compatibility/2006" xmlns:aink="http://schemas.microsoft.com/office/drawing/2016/ink" xmlns:am3d="http://schemas.microsoft.com/office/drawing/2017/model3d" xmlns:o="urn:schemas-microsoft-com:office:office" xmlns:r="http://schemas.openxmlformats.org/officeDocument/2006/relationships" xmlns:m="http://schemas.openxmlformats.org/officeDocument/2006/math" xmlns:v="urn:schemas-microsoft-com:vml" xmlns:wp14="http://schemas.microsoft.com/office/word/2010/wordprocessingDrawing" xmlns:wp="http://schemas.openxmlformats.org/drawingml/2006/wordprocessingDrawing" xmlns:w10="urn:schemas-microsoft-com:office:word" xmlns:w="http://schemas.openxmlformats.org/wordprocessingml/2006/main" xmlns:w14="http://schemas.microsoft.com/office/word/2010/wordml" xmlns:w15="http://schemas.microsoft.com/office/word/2012/wordml" xmlns:w16cex="http://schemas.microsoft.com/office/word/2018/wordml/cex" xmlns:w16cid="http://schemas.microsoft.com/office/word/2016/wordml/cid" xmlns:w16="http://schemas.microsoft.com/office/word/2018/wordml" xmlns:w16sdtdh="http://schemas.microsoft.com/office/word/2020/wordml/sdtdatahash" xmlns:w16se="http://schemas.microsoft.com/office/word/2015/wordml/symex" xmlns:wpg="http://schemas.microsoft.com/office/word/2010/wordprocessingGroup" xmlns:wpi="http://schemas.microsoft.com/office/word/2010/wordprocessingInk" xmlns:wne="http://schemas.microsoft.com/office/word/2006/wordml" xmlns:wps="http://schemas.microsoft.com/office/word/2010/wordprocessingShape" mc:Ignorable="w14 w15 w16se w16cid w16 w16cex w16sdtdh wp14">
   <w:abstractNum w:abstractNumId="0" w15:restartNumberingAfterBreak="0">
     <w:nsid w:val="00381561"/>
     <w:multiLevelType w:val="hybridMultilevel"/>
@@ -3174,7 +3510,7 @@
 </file>
 
 <file path=word/styles.xml><?xml version="1.0" encoding="utf-8"?>
-<w:styles xmlns:mc="http://schemas.openxmlformats.org/markup-compatibility/2006" xmlns:r="http://schemas.openxmlformats.org/officeDocument/2006/relationships" xmlns:w="http://schemas.openxmlformats.org/wordprocessingml/2006/main" xmlns:w14="http://schemas.microsoft.com/office/word/2010/wordml" xmlns:w15="http://schemas.microsoft.com/office/word/2012/wordml" xmlns:w16cex="http://schemas.microsoft.com/office/word/2018/wordml/cex" xmlns:w16cid="http://schemas.microsoft.com/office/word/2016/wordml/cid" xmlns:w16="http://schemas.microsoft.com/office/word/2018/wordml" xmlns:w16se="http://schemas.microsoft.com/office/word/2015/wordml/symex" mc:Ignorable="w14 w15 w16se w16cid w16 w16cex">
+<w:styles xmlns:mc="http://schemas.openxmlformats.org/markup-compatibility/2006" xmlns:r="http://schemas.openxmlformats.org/officeDocument/2006/relationships" xmlns:w="http://schemas.openxmlformats.org/wordprocessingml/2006/main" xmlns:w14="http://schemas.microsoft.com/office/word/2010/wordml" xmlns:w15="http://schemas.microsoft.com/office/word/2012/wordml" xmlns:w16cex="http://schemas.microsoft.com/office/word/2018/wordml/cex" xmlns:w16cid="http://schemas.microsoft.com/office/word/2016/wordml/cid" xmlns:w16="http://schemas.microsoft.com/office/word/2018/wordml" xmlns:w16sdtdh="http://schemas.microsoft.com/office/word/2020/wordml/sdtdatahash" xmlns:w16se="http://schemas.microsoft.com/office/word/2015/wordml/symex" mc:Ignorable="w14 w15 w16se w16cid w16 w16cex w16sdtdh">
   <w:docDefaults>
     <w:rPrDefault>
       <w:rPr>

</xml_diff>

<commit_message>
Ankiety i dokumentacja bazy danych
</commit_message>
<xml_diff>
--- a/Data/DB/Projekt_bazy_danych.docx
+++ b/Data/DB/Projekt_bazy_danych.docx
@@ -883,7 +883,145 @@
         <w:rPr>
           <w:lang w:val="pl-PL"/>
         </w:rPr>
-        <w:t>0;15;30;60;120;150</w:t>
+        <w:t xml:space="preserve">1 = </w:t>
+      </w:r>
+      <w:r>
+        <w:rPr>
+          <w:lang w:val="pl-PL"/>
+        </w:rPr>
+        <w:t>0</w:t>
+      </w:r>
+      <w:r>
+        <w:rPr>
+          <w:lang w:val="pl-PL"/>
+        </w:rPr>
+        <w:t xml:space="preserve"> </w:t>
+      </w:r>
+      <w:r>
+        <w:rPr>
+          <w:lang w:val="pl-PL"/>
+        </w:rPr>
+        <w:t>;</w:t>
+      </w:r>
+    </w:p>
+    <w:p>
+      <w:pPr>
+        <w:pStyle w:val="ListParagraph"/>
+        <w:numPr>
+          <w:ilvl w:val="2"/>
+          <w:numId w:val="3"/>
+        </w:numPr>
+        <w:rPr>
+          <w:lang w:val="pl-PL"/>
+        </w:rPr>
+      </w:pPr>
+      <w:r>
+        <w:rPr>
+          <w:lang w:val="pl-PL"/>
+        </w:rPr>
+        <w:t xml:space="preserve">2 = </w:t>
+      </w:r>
+      <w:r>
+        <w:rPr>
+          <w:lang w:val="pl-PL"/>
+        </w:rPr>
+        <w:t>15;</w:t>
+      </w:r>
+    </w:p>
+    <w:p>
+      <w:pPr>
+        <w:pStyle w:val="ListParagraph"/>
+        <w:numPr>
+          <w:ilvl w:val="2"/>
+          <w:numId w:val="3"/>
+        </w:numPr>
+        <w:rPr>
+          <w:lang w:val="pl-PL"/>
+        </w:rPr>
+      </w:pPr>
+      <w:r>
+        <w:rPr>
+          <w:lang w:val="pl-PL"/>
+        </w:rPr>
+        <w:t xml:space="preserve">3 = </w:t>
+      </w:r>
+      <w:r>
+        <w:rPr>
+          <w:lang w:val="pl-PL"/>
+        </w:rPr>
+        <w:t>30;</w:t>
+      </w:r>
+    </w:p>
+    <w:p>
+      <w:pPr>
+        <w:pStyle w:val="ListParagraph"/>
+        <w:numPr>
+          <w:ilvl w:val="2"/>
+          <w:numId w:val="3"/>
+        </w:numPr>
+        <w:rPr>
+          <w:lang w:val="pl-PL"/>
+        </w:rPr>
+      </w:pPr>
+      <w:r>
+        <w:rPr>
+          <w:lang w:val="pl-PL"/>
+        </w:rPr>
+        <w:t xml:space="preserve">4 = </w:t>
+      </w:r>
+      <w:r>
+        <w:rPr>
+          <w:lang w:val="pl-PL"/>
+        </w:rPr>
+        <w:t>60;</w:t>
+      </w:r>
+    </w:p>
+    <w:p>
+      <w:pPr>
+        <w:pStyle w:val="ListParagraph"/>
+        <w:numPr>
+          <w:ilvl w:val="2"/>
+          <w:numId w:val="3"/>
+        </w:numPr>
+        <w:rPr>
+          <w:lang w:val="pl-PL"/>
+        </w:rPr>
+      </w:pPr>
+      <w:r>
+        <w:rPr>
+          <w:lang w:val="pl-PL"/>
+        </w:rPr>
+        <w:t xml:space="preserve">5 = </w:t>
+      </w:r>
+      <w:r>
+        <w:rPr>
+          <w:lang w:val="pl-PL"/>
+        </w:rPr>
+        <w:t>120;</w:t>
+      </w:r>
+    </w:p>
+    <w:p>
+      <w:pPr>
+        <w:pStyle w:val="ListParagraph"/>
+        <w:numPr>
+          <w:ilvl w:val="2"/>
+          <w:numId w:val="3"/>
+        </w:numPr>
+        <w:rPr>
+          <w:lang w:val="pl-PL"/>
+        </w:rPr>
+      </w:pPr>
+      <w:r>
+        <w:rPr>
+          <w:lang w:val="pl-PL"/>
+        </w:rPr>
+        <w:t xml:space="preserve">6 = </w:t>
+      </w:r>
+      <w:r>
+        <w:rPr>
+          <w:lang w:val="pl-PL"/>
+        </w:rPr>
+        <w:t>150</w:t>
       </w:r>
     </w:p>
     <w:p>
@@ -1885,7 +2023,133 @@
         <w:rPr>
           <w:lang w:val="pl-PL"/>
         </w:rPr>
-        <w:t>0;15;30;60;120;150</w:t>
+        <w:t xml:space="preserve">1 = </w:t>
+      </w:r>
+      <w:r>
+        <w:rPr>
+          <w:lang w:val="pl-PL"/>
+        </w:rPr>
+        <w:t>0;</w:t>
+      </w:r>
+    </w:p>
+    <w:p>
+      <w:pPr>
+        <w:pStyle w:val="ListParagraph"/>
+        <w:numPr>
+          <w:ilvl w:val="2"/>
+          <w:numId w:val="4"/>
+        </w:numPr>
+        <w:rPr>
+          <w:lang w:val="pl-PL"/>
+        </w:rPr>
+      </w:pPr>
+      <w:r>
+        <w:rPr>
+          <w:lang w:val="pl-PL"/>
+        </w:rPr>
+        <w:t xml:space="preserve">2 = </w:t>
+      </w:r>
+      <w:r>
+        <w:rPr>
+          <w:lang w:val="pl-PL"/>
+        </w:rPr>
+        <w:t>15;</w:t>
+      </w:r>
+    </w:p>
+    <w:p>
+      <w:pPr>
+        <w:pStyle w:val="ListParagraph"/>
+        <w:numPr>
+          <w:ilvl w:val="2"/>
+          <w:numId w:val="4"/>
+        </w:numPr>
+        <w:rPr>
+          <w:lang w:val="pl-PL"/>
+        </w:rPr>
+      </w:pPr>
+      <w:r>
+        <w:rPr>
+          <w:lang w:val="pl-PL"/>
+        </w:rPr>
+        <w:t xml:space="preserve">3 = </w:t>
+      </w:r>
+      <w:r>
+        <w:rPr>
+          <w:lang w:val="pl-PL"/>
+        </w:rPr>
+        <w:t>30;</w:t>
+      </w:r>
+    </w:p>
+    <w:p>
+      <w:pPr>
+        <w:pStyle w:val="ListParagraph"/>
+        <w:numPr>
+          <w:ilvl w:val="2"/>
+          <w:numId w:val="4"/>
+        </w:numPr>
+        <w:rPr>
+          <w:lang w:val="pl-PL"/>
+        </w:rPr>
+      </w:pPr>
+      <w:r>
+        <w:rPr>
+          <w:lang w:val="pl-PL"/>
+        </w:rPr>
+        <w:t xml:space="preserve">4 = </w:t>
+      </w:r>
+      <w:r>
+        <w:rPr>
+          <w:lang w:val="pl-PL"/>
+        </w:rPr>
+        <w:t>60;</w:t>
+      </w:r>
+    </w:p>
+    <w:p>
+      <w:pPr>
+        <w:pStyle w:val="ListParagraph"/>
+        <w:numPr>
+          <w:ilvl w:val="2"/>
+          <w:numId w:val="4"/>
+        </w:numPr>
+        <w:rPr>
+          <w:lang w:val="pl-PL"/>
+        </w:rPr>
+      </w:pPr>
+      <w:r>
+        <w:rPr>
+          <w:lang w:val="pl-PL"/>
+        </w:rPr>
+        <w:t xml:space="preserve">5 = </w:t>
+      </w:r>
+      <w:r>
+        <w:rPr>
+          <w:lang w:val="pl-PL"/>
+        </w:rPr>
+        <w:t>120;</w:t>
+      </w:r>
+    </w:p>
+    <w:p>
+      <w:pPr>
+        <w:pStyle w:val="ListParagraph"/>
+        <w:numPr>
+          <w:ilvl w:val="2"/>
+          <w:numId w:val="4"/>
+        </w:numPr>
+        <w:rPr>
+          <w:lang w:val="pl-PL"/>
+        </w:rPr>
+      </w:pPr>
+      <w:r>
+        <w:rPr>
+          <w:lang w:val="pl-PL"/>
+        </w:rPr>
+        <w:t xml:space="preserve">6 = </w:t>
+      </w:r>
+      <w:r>
+        <w:rPr>
+          <w:lang w:val="pl-PL"/>
+        </w:rPr>
+        <w:t>150</w:t>
       </w:r>
     </w:p>
     <w:p>

</xml_diff>